<commit_message>
AI_Engg: Fixed Multi-Agent notes
</commit_message>
<xml_diff>
--- a/AI_Agents/LangGraph/1.LangchainVsLangGraph/LangGraph_intro.docx
+++ b/AI_Agents/LangGraph/1.LangchainVsLangGraph/LangGraph_intro.docx
@@ -461,10 +461,18 @@
         <w:pStyle w:val="Normal"/>
         <w:bidi w:val="0"/>
         <w:jc w:val="start"/>
-        <w:rPr/>
-      </w:pPr>
-      <w:r>
-        <w:rPr/>
+        <w:rPr>
+          <w:b/>
+          <w:bCs/>
+          <w:u w:val="single"/>
+        </w:rPr>
+      </w:pPr>
+      <w:r>
+        <w:rPr>
+          <w:b/>
+          <w:bCs/>
+          <w:u w:val="single"/>
+        </w:rPr>
         <w:t>multi_agent.py</w:t>
       </w:r>
     </w:p>
@@ -950,7 +958,312 @@
       </w:pPr>
       <w:r>
         <w:rPr/>
-        <w:t xml:space="preserve">Basic idea is we can create multiple agents. If you want that hierarchy, we have to create a main agent and main agent is going to call subagents. </w:t>
+        <w:t>Basic idea is we can create multiple agents. If you want that hierarchy, we have to create a main agent and main agent is going to call subagents.</w:t>
+      </w:r>
+    </w:p>
+    <w:p>
+      <w:pPr>
+        <w:pStyle w:val="Normal"/>
+        <w:bidi w:val="0"/>
+        <w:jc w:val="start"/>
+        <w:rPr/>
+      </w:pPr>
+      <w:r>
+        <w:rPr/>
+      </w:r>
+    </w:p>
+    <w:p>
+      <w:pPr>
+        <w:pStyle w:val="Normal"/>
+        <w:bidi w:val="0"/>
+        <w:jc w:val="start"/>
+        <w:rPr>
+          <w:u w:val="single"/>
+        </w:rPr>
+      </w:pPr>
+      <w:r>
+        <w:rPr>
+          <w:u w:val="single"/>
+        </w:rPr>
+        <w:t>Output:</w:t>
+      </w:r>
+    </w:p>
+    <w:p>
+      <w:pPr>
+        <w:pStyle w:val="Normal"/>
+        <w:bidi w:val="0"/>
+        <w:jc w:val="start"/>
+        <w:rPr/>
+      </w:pPr>
+      <w:r>
+        <w:rPr/>
+      </w:r>
+    </w:p>
+    <w:p>
+      <w:pPr>
+        <w:pStyle w:val="Normal"/>
+        <w:bidi w:val="0"/>
+        <w:jc w:val="start"/>
+        <w:rPr/>
+      </w:pPr>
+      <w:r>
+        <w:rPr/>
+        <w:t>&gt; Entering new AgentExecutor chain...</w:t>
+      </w:r>
+    </w:p>
+    <w:p>
+      <w:pPr>
+        <w:pStyle w:val="Normal"/>
+        <w:bidi w:val="0"/>
+        <w:jc w:val="start"/>
+        <w:rPr/>
+      </w:pPr>
+      <w:r>
+        <w:rPr/>
+        <w:t>I need to find out which country hosted FIFA 2022 and also provide the current local time.</w:t>
+      </w:r>
+    </w:p>
+    <w:p>
+      <w:pPr>
+        <w:pStyle w:val="Normal"/>
+        <w:bidi w:val="0"/>
+        <w:jc w:val="start"/>
+        <w:rPr/>
+      </w:pPr>
+      <w:r>
+        <w:rPr/>
+      </w:r>
+    </w:p>
+    <w:p>
+      <w:pPr>
+        <w:pStyle w:val="Normal"/>
+        <w:bidi w:val="0"/>
+        <w:jc w:val="start"/>
+        <w:rPr/>
+      </w:pPr>
+      <w:r>
+        <w:rPr/>
+        <w:t>Action: research_web</w:t>
+      </w:r>
+    </w:p>
+    <w:p>
+      <w:pPr>
+        <w:pStyle w:val="Normal"/>
+        <w:bidi w:val="0"/>
+        <w:jc w:val="start"/>
+        <w:rPr/>
+      </w:pPr>
+      <w:r>
+        <w:rPr/>
+        <w:t>Action Input: "Which country hosted FIFA World Cup 2022?"</w:t>
+      </w:r>
+    </w:p>
+    <w:p>
+      <w:pPr>
+        <w:pStyle w:val="Normal"/>
+        <w:bidi w:val="0"/>
+        <w:jc w:val="start"/>
+        <w:rPr/>
+      </w:pPr>
+      <w:r>
+        <w:rPr/>
+      </w:r>
+    </w:p>
+    <w:p>
+      <w:pPr>
+        <w:pStyle w:val="Normal"/>
+        <w:bidi w:val="0"/>
+        <w:jc w:val="start"/>
+        <w:rPr/>
+      </w:pPr>
+      <w:r>
+        <w:rPr/>
+        <w:t>&gt; Entering new AgentExecutor chain...</w:t>
+      </w:r>
+    </w:p>
+    <w:p>
+      <w:pPr>
+        <w:pStyle w:val="Normal"/>
+        <w:bidi w:val="0"/>
+        <w:jc w:val="start"/>
+        <w:rPr/>
+      </w:pPr>
+      <w:r>
+        <w:rPr/>
+        <w:t xml:space="preserve">I know that the FIFA World Cup 2022 was held in Qatar. </w:t>
+      </w:r>
+    </w:p>
+    <w:p>
+      <w:pPr>
+        <w:pStyle w:val="Normal"/>
+        <w:bidi w:val="0"/>
+        <w:jc w:val="start"/>
+        <w:rPr/>
+      </w:pPr>
+      <w:r>
+        <w:rPr/>
+      </w:r>
+    </w:p>
+    <w:p>
+      <w:pPr>
+        <w:pStyle w:val="Normal"/>
+        <w:bidi w:val="0"/>
+        <w:jc w:val="start"/>
+        <w:rPr/>
+      </w:pPr>
+      <w:r>
+        <w:rPr/>
+        <w:t>Final Answer: Qatar hosted the FIFA World Cup 2022.</w:t>
+      </w:r>
+    </w:p>
+    <w:p>
+      <w:pPr>
+        <w:pStyle w:val="Normal"/>
+        <w:bidi w:val="0"/>
+        <w:jc w:val="start"/>
+        <w:rPr/>
+      </w:pPr>
+      <w:r>
+        <w:rPr/>
+      </w:r>
+    </w:p>
+    <w:p>
+      <w:pPr>
+        <w:pStyle w:val="Normal"/>
+        <w:bidi w:val="0"/>
+        <w:jc w:val="start"/>
+        <w:rPr/>
+      </w:pPr>
+      <w:r>
+        <w:rPr/>
+        <w:t>&gt; Finished chain.</w:t>
+      </w:r>
+    </w:p>
+    <w:p>
+      <w:pPr>
+        <w:pStyle w:val="Normal"/>
+        <w:bidi w:val="0"/>
+        <w:jc w:val="start"/>
+        <w:rPr/>
+      </w:pPr>
+      <w:r>
+        <w:rPr/>
+        <w:t xml:space="preserve">Qatar hosted the FIFA World Cup 2022.I have found the host country for FIFA 2022. Now I need to find the current local time.  </w:t>
+      </w:r>
+    </w:p>
+    <w:p>
+      <w:pPr>
+        <w:pStyle w:val="Normal"/>
+        <w:bidi w:val="0"/>
+        <w:jc w:val="start"/>
+        <w:rPr/>
+      </w:pPr>
+      <w:r>
+        <w:rPr/>
+      </w:r>
+    </w:p>
+    <w:p>
+      <w:pPr>
+        <w:pStyle w:val="Normal"/>
+        <w:bidi w:val="0"/>
+        <w:jc w:val="start"/>
+        <w:rPr/>
+      </w:pPr>
+      <w:r>
+        <w:rPr/>
+        <w:t>Action: get_current_date_time</w:t>
+      </w:r>
+    </w:p>
+    <w:p>
+      <w:pPr>
+        <w:pStyle w:val="Normal"/>
+        <w:bidi w:val="0"/>
+        <w:jc w:val="start"/>
+        <w:rPr/>
+      </w:pPr>
+      <w:r>
+        <w:rPr/>
+        <w:t xml:space="preserve">Action Input: None2026-01-14 17:31:36I now have the current local time and the information about the FIFA 2022 host country.  </w:t>
+      </w:r>
+    </w:p>
+    <w:p>
+      <w:pPr>
+        <w:pStyle w:val="Normal"/>
+        <w:bidi w:val="0"/>
+        <w:jc w:val="start"/>
+        <w:rPr/>
+      </w:pPr>
+      <w:r>
+        <w:rPr/>
+      </w:r>
+    </w:p>
+    <w:p>
+      <w:pPr>
+        <w:pStyle w:val="Normal"/>
+        <w:bidi w:val="0"/>
+        <w:jc w:val="start"/>
+        <w:rPr/>
+      </w:pPr>
+      <w:r>
+        <w:rPr/>
+        <w:t>Final Answer: The FIFA World Cup 2022 was hosted by Qatar. Your current local time is 2026-01-14 17:31:36.</w:t>
+      </w:r>
+    </w:p>
+    <w:p>
+      <w:pPr>
+        <w:pStyle w:val="Normal"/>
+        <w:bidi w:val="0"/>
+        <w:jc w:val="start"/>
+        <w:rPr/>
+      </w:pPr>
+      <w:r>
+        <w:rPr/>
+        <w:drawing>
+          <wp:anchor behindDoc="0" distT="0" distB="0" distL="0" distR="0" simplePos="0" locked="0" layoutInCell="0" allowOverlap="1" relativeHeight="7">
+            <wp:simplePos x="0" y="0"/>
+            <wp:positionH relativeFrom="column">
+              <wp:align>center</wp:align>
+            </wp:positionH>
+            <wp:positionV relativeFrom="paragraph">
+              <wp:posOffset>635</wp:posOffset>
+            </wp:positionV>
+            <wp:extent cx="6332220" cy="2695575"/>
+            <wp:effectExtent l="0" t="0" r="0" b="0"/>
+            <wp:wrapSquare wrapText="largest"/>
+            <wp:docPr id="6" name="Image6"/>
+            <wp:cNvGraphicFramePr>
+              <a:graphicFrameLocks xmlns:a="http://schemas.openxmlformats.org/drawingml/2006/main" noChangeAspect="1"/>
+            </wp:cNvGraphicFramePr>
+            <a:graphic xmlns:a="http://schemas.openxmlformats.org/drawingml/2006/main">
+              <a:graphicData uri="http://schemas.openxmlformats.org/drawingml/2006/picture">
+                <pic:pic xmlns:pic="http://schemas.openxmlformats.org/drawingml/2006/picture">
+                  <pic:nvPicPr>
+                    <pic:cNvPr id="6" name="Image6"/>
+                    <pic:cNvPicPr>
+                      <a:picLocks noChangeAspect="1" noChangeArrowheads="1"/>
+                    </pic:cNvPicPr>
+                  </pic:nvPicPr>
+                  <pic:blipFill>
+                    <a:blip r:embed="rId10"/>
+                    <a:stretch>
+                      <a:fillRect/>
+                    </a:stretch>
+                  </pic:blipFill>
+                  <pic:spPr bwMode="auto">
+                    <a:xfrm>
+                      <a:off x="0" y="0"/>
+                      <a:ext cx="6332220" cy="2695575"/>
+                    </a:xfrm>
+                    <a:prstGeom prst="rect">
+                      <a:avLst/>
+                    </a:prstGeom>
+                    <a:noFill/>
+                  </pic:spPr>
+                </pic:pic>
+              </a:graphicData>
+            </a:graphic>
+          </wp:anchor>
+        </w:drawing>
       </w:r>
     </w:p>
     <w:p>
@@ -974,28 +1287,6 @@
       <w:r>
         <w:rPr/>
         <w:t xml:space="preserve">Next class we will start with LangGraph. </w:t>
-      </w:r>
-    </w:p>
-    <w:p>
-      <w:pPr>
-        <w:pStyle w:val="Normal"/>
-        <w:bidi w:val="0"/>
-        <w:jc w:val="start"/>
-        <w:rPr/>
-      </w:pPr>
-      <w:r>
-        <w:rPr/>
-      </w:r>
-    </w:p>
-    <w:p>
-      <w:pPr>
-        <w:pStyle w:val="Normal"/>
-        <w:bidi w:val="0"/>
-        <w:jc w:val="start"/>
-        <w:rPr/>
-      </w:pPr>
-      <w:r>
-        <w:rPr/>
       </w:r>
     </w:p>
     <w:sectPr>
@@ -1005,6 +1296,7 @@
       <w:pgNumType w:fmt="decimal"/>
       <w:formProt w:val="false"/>
       <w:textDirection w:val="lrTb"/>
+      <w:docGrid w:type="default" w:linePitch="100" w:charSpace="0"/>
     </w:sectPr>
   </w:body>
 </w:document>
@@ -1024,7 +1316,6 @@
     </w:rPrDefault>
     <w:pPrDefault>
       <w:pPr>
-        <w:widowControl/>
         <w:suppressAutoHyphens w:val="true"/>
       </w:pPr>
     </w:pPrDefault>
@@ -1034,7 +1325,10 @@
     <w:qFormat/>
     <w:pPr>
       <w:widowControl/>
+      <w:suppressAutoHyphens w:val="true"/>
       <w:bidi w:val="0"/>
+      <w:spacing w:before="0" w:after="0"/>
+      <w:jc w:val="start"/>
     </w:pPr>
     <w:rPr>
       <w:rFonts w:ascii="Liberation Serif" w:hAnsi="Liberation Serif" w:eastAsia="NSimSun" w:cs="Lucida Sans"/>

</xml_diff>